<commit_message>
Updated assignement 2 with audio
</commit_message>
<xml_diff>
--- a/Exeter MBA/1SLA23 - Leading People and Organisations/Assignment 1/Assignment 1 - Influencing Change at the Bank of England.docx
+++ b/Exeter MBA/1SLA23 - Leading People and Organisations/Assignment 1/Assignment 1 - Influencing Change at the Bank of England.docx
@@ -3909,7 +3909,10 @@
         <w:pStyle w:val="Heading2"/>
       </w:pPr>
       <w:r>
-        <w:t>First Steps</w:t>
+        <w:t>Next</w:t>
+      </w:r>
+      <w:r>
+        <w:t xml:space="preserve"> Steps</w:t>
       </w:r>
     </w:p>
     <w:p>
@@ -3946,7 +3949,19 @@
         <w:rPr>
           <w:rFonts w:ascii="Calibri" w:hAnsi="Calibri" w:cs="Calibri"/>
         </w:rPr>
-        <w:t xml:space="preserve">level of energy and effort to guarantee success.  However, success can not be </w:t>
+        <w:t xml:space="preserve">level of energy and effort to guarantee success.  However, success </w:t>
+      </w:r>
+      <w:r>
+        <w:rPr>
+          <w:rFonts w:ascii="Calibri" w:hAnsi="Calibri" w:cs="Calibri"/>
+        </w:rPr>
+        <w:t>cannot</w:t>
+      </w:r>
+      <w:r>
+        <w:rPr>
+          <w:rFonts w:ascii="Calibri" w:hAnsi="Calibri" w:cs="Calibri"/>
+        </w:rPr>
+        <w:t xml:space="preserve"> be </w:t>
       </w:r>
       <w:r>
         <w:rPr>
@@ -3970,7 +3985,19 @@
         <w:rPr>
           <w:rFonts w:ascii="Calibri" w:hAnsi="Calibri" w:cs="Calibri"/>
         </w:rPr>
-        <w:t>, "You have to express [vision] so that every manager and employee can break it down into specific things that are relevant to them.  The vision has to appeal to people's head, heart, and hands.  Head, meaning that they understand it logically.  Heart, meaning that its emotionally compelling to them.  And hands, meaning that it is actionable, that they know what to do and they are empowered to do it."  (Kouzes &amp; Posner, 2017, p.118)</w:t>
+        <w:t xml:space="preserve">, "You have to express [vision] so that every manager and employee can break it down into specific things that are relevant to them.  The vision </w:t>
+      </w:r>
+      <w:r>
+        <w:rPr>
+          <w:rFonts w:ascii="Calibri" w:hAnsi="Calibri" w:cs="Calibri"/>
+        </w:rPr>
+        <w:t>must</w:t>
+      </w:r>
+      <w:r>
+        <w:rPr>
+          <w:rFonts w:ascii="Calibri" w:hAnsi="Calibri" w:cs="Calibri"/>
+        </w:rPr>
+        <w:t xml:space="preserve"> appeal to people's head, heart, and hands.  Head, meaning that they understand it logically.  Heart, meaning that its emotionally compelling to them.  And hands, meaning that it is actionable, that they know what to do and they are empowered to do it."  (Kouzes &amp; Posner, 2017, p.118)</w:t>
       </w:r>
       <w:r>
         <w:rPr>
@@ -3985,17 +4012,216 @@
           <w:rFonts w:ascii="Calibri" w:hAnsi="Calibri" w:cs="Calibri"/>
         </w:rPr>
       </w:pPr>
+      <w:r>
+        <w:rPr>
+          <w:rFonts w:ascii="Calibri" w:hAnsi="Calibri" w:cs="Calibri"/>
+        </w:rPr>
+        <w:t xml:space="preserve">The next step will be the creation of objectives.  </w:t>
+      </w:r>
+      <w:r>
+        <w:rPr>
+          <w:rFonts w:ascii="Calibri" w:hAnsi="Calibri" w:cs="Calibri"/>
+        </w:rPr>
+        <w:t>Setting objectives</w:t>
+      </w:r>
+      <w:r>
+        <w:rPr>
+          <w:rFonts w:ascii="Calibri" w:hAnsi="Calibri" w:cs="Calibri"/>
+        </w:rPr>
+        <w:t xml:space="preserve"> is important, but the critical aspect</w:t>
+      </w:r>
+      <w:r>
+        <w:rPr>
+          <w:rFonts w:ascii="Calibri" w:hAnsi="Calibri" w:cs="Calibri"/>
+        </w:rPr>
+        <w:t>s are</w:t>
+      </w:r>
+      <w:r>
+        <w:rPr>
+          <w:rFonts w:ascii="Calibri" w:hAnsi="Calibri" w:cs="Calibri"/>
+        </w:rPr>
+        <w:t xml:space="preserve"> accountability</w:t>
+      </w:r>
+      <w:r>
+        <w:rPr>
+          <w:rFonts w:ascii="Calibri" w:hAnsi="Calibri" w:cs="Calibri"/>
+        </w:rPr>
+        <w:t xml:space="preserve"> and the ability to track</w:t>
+      </w:r>
+      <w:r>
+        <w:rPr>
+          <w:rFonts w:ascii="Calibri" w:hAnsi="Calibri" w:cs="Calibri"/>
+        </w:rPr>
+        <w:t xml:space="preserve"> progress</w:t>
+      </w:r>
+      <w:r>
+        <w:rPr>
+          <w:rFonts w:ascii="Calibri" w:hAnsi="Calibri" w:cs="Calibri"/>
+        </w:rPr>
+        <w:t xml:space="preserve"> </w:t>
+      </w:r>
+      <w:r>
+        <w:rPr>
+          <w:rFonts w:ascii="Calibri" w:hAnsi="Calibri" w:cs="Calibri"/>
+        </w:rPr>
+        <w:t>and</w:t>
+      </w:r>
+      <w:r>
+        <w:rPr>
+          <w:rFonts w:ascii="Calibri" w:hAnsi="Calibri" w:cs="Calibri"/>
+        </w:rPr>
+        <w:t xml:space="preserve"> success.  </w:t>
+      </w:r>
+      <w:r>
+        <w:rPr>
+          <w:rFonts w:ascii="Calibri" w:hAnsi="Calibri" w:cs="Calibri"/>
+        </w:rPr>
+        <w:t xml:space="preserve">  </w:t>
+      </w:r>
+      <w:r>
+        <w:rPr>
+          <w:rFonts w:ascii="Calibri" w:hAnsi="Calibri" w:cs="Calibri"/>
+        </w:rPr>
+        <w:t xml:space="preserve">These objectives can then be </w:t>
+      </w:r>
+      <w:r>
+        <w:rPr>
+          <w:rFonts w:ascii="Calibri" w:hAnsi="Calibri" w:cs="Calibri"/>
+        </w:rPr>
+        <w:t>communicated,</w:t>
+      </w:r>
+      <w:r>
+        <w:rPr>
+          <w:rFonts w:ascii="Calibri" w:hAnsi="Calibri" w:cs="Calibri"/>
+        </w:rPr>
+        <w:t xml:space="preserve"> and </w:t>
+      </w:r>
+      <w:r>
+        <w:rPr>
+          <w:rFonts w:ascii="Calibri" w:hAnsi="Calibri" w:cs="Calibri"/>
+        </w:rPr>
+        <w:t>a strategy can be created</w:t>
+      </w:r>
+      <w:r>
+        <w:rPr>
+          <w:rFonts w:ascii="Calibri" w:hAnsi="Calibri" w:cs="Calibri"/>
+        </w:rPr>
+        <w:t xml:space="preserve">.  </w:t>
+      </w:r>
+      <w:r>
+        <w:rPr>
+          <w:rFonts w:ascii="Calibri" w:hAnsi="Calibri" w:cs="Calibri"/>
+        </w:rPr>
+        <w:t>The creation of</w:t>
+      </w:r>
+      <w:r>
+        <w:rPr>
+          <w:rFonts w:ascii="Calibri" w:hAnsi="Calibri" w:cs="Calibri"/>
+        </w:rPr>
+        <w:t xml:space="preserve"> objectives and t</w:t>
+      </w:r>
+      <w:r>
+        <w:rPr>
+          <w:rFonts w:ascii="Calibri" w:hAnsi="Calibri" w:cs="Calibri"/>
+        </w:rPr>
+        <w:t>he strategy</w:t>
+      </w:r>
+      <w:r>
+        <w:rPr>
+          <w:rFonts w:ascii="Calibri" w:hAnsi="Calibri" w:cs="Calibri"/>
+        </w:rPr>
+        <w:t xml:space="preserve"> of achieving them</w:t>
+      </w:r>
+      <w:r>
+        <w:rPr>
+          <w:rFonts w:ascii="Calibri" w:hAnsi="Calibri" w:cs="Calibri"/>
+        </w:rPr>
+        <w:t xml:space="preserve"> must be a</w:t>
+      </w:r>
+      <w:r>
+        <w:rPr>
+          <w:rFonts w:ascii="Calibri" w:hAnsi="Calibri" w:cs="Calibri"/>
+        </w:rPr>
+        <w:t xml:space="preserve"> collaborative effort.  </w:t>
+      </w:r>
+      <w:r>
+        <w:rPr>
+          <w:rFonts w:ascii="Calibri" w:hAnsi="Calibri" w:cs="Calibri"/>
+        </w:rPr>
+        <w:t xml:space="preserve">Using my network to collect </w:t>
+      </w:r>
+      <w:r>
+        <w:rPr>
+          <w:rFonts w:ascii="Calibri" w:hAnsi="Calibri" w:cs="Calibri"/>
+        </w:rPr>
+        <w:t xml:space="preserve">ideas and </w:t>
+      </w:r>
+      <w:r>
+        <w:rPr>
+          <w:rFonts w:ascii="Calibri" w:hAnsi="Calibri" w:cs="Calibri"/>
+        </w:rPr>
+        <w:t xml:space="preserve">feedback </w:t>
+      </w:r>
+      <w:r>
+        <w:rPr>
+          <w:rFonts w:ascii="Calibri" w:hAnsi="Calibri" w:cs="Calibri"/>
+        </w:rPr>
+        <w:t xml:space="preserve">will allow me to achieve “buy-in” from </w:t>
+      </w:r>
+      <w:r>
+        <w:rPr>
+          <w:rFonts w:ascii="Calibri" w:hAnsi="Calibri" w:cs="Calibri"/>
+        </w:rPr>
+        <w:t xml:space="preserve">leaders outside </w:t>
+      </w:r>
+      <w:r>
+        <w:rPr>
+          <w:rFonts w:ascii="Calibri" w:hAnsi="Calibri" w:cs="Calibri"/>
+        </w:rPr>
+        <w:t>of my local area</w:t>
+      </w:r>
+      <w:r>
+        <w:rPr>
+          <w:rFonts w:ascii="Calibri" w:hAnsi="Calibri" w:cs="Calibri"/>
+        </w:rPr>
+        <w:t xml:space="preserve">  By building a coalition I </w:t>
+      </w:r>
+      <w:r>
+        <w:rPr>
+          <w:rFonts w:ascii="Calibri" w:hAnsi="Calibri" w:cs="Calibri"/>
+        </w:rPr>
+        <w:t xml:space="preserve">can </w:t>
+      </w:r>
+      <w:r>
+        <w:rPr>
+          <w:rFonts w:ascii="Calibri" w:hAnsi="Calibri" w:cs="Calibri"/>
+        </w:rPr>
+        <w:t xml:space="preserve"> </w:t>
+      </w:r>
+      <w:r>
+        <w:rPr>
+          <w:rFonts w:ascii="Calibri" w:hAnsi="Calibri" w:cs="Calibri"/>
+        </w:rPr>
+        <w:t>utilise the influence and power of others to implement the changes to our software development culture.</w:t>
+      </w:r>
     </w:p>
     <w:p>
       <w:pPr>
-        <w:pStyle w:val="Heading2"/>
-      </w:pPr>
-      <w:r>
-        <w:t>Conclusion</w:t>
-      </w:r>
+        <w:rPr>
+          <w:rFonts w:ascii="Calibri" w:hAnsi="Calibri" w:cs="Calibri"/>
+        </w:rPr>
+      </w:pPr>
     </w:p>
     <w:p>
       <w:pPr>
+        <w:pStyle w:val="Heading2"/>
+      </w:pPr>
+      <w:r>
+        <w:t>Conclusion</w:t>
+      </w:r>
+    </w:p>
+    <w:p>
+      <w:pPr>
         <w:pStyle w:val="NormalWeb"/>
         <w:spacing w:before="0" w:beforeAutospacing="0" w:after="0" w:afterAutospacing="0"/>
         <w:rPr>
@@ -4454,7 +4680,16 @@
           <w:sz w:val="22"/>
           <w:szCs w:val="22"/>
         </w:rPr>
-        <w:t>shut down the world's largest platinum mine, in Rustenburg, which employed more than 30,000 people</w:t>
+        <w:t xml:space="preserve">shut down the world's largest platinum mine, in </w:t>
+      </w:r>
+      <w:r>
+        <w:rPr>
+          <w:rFonts w:ascii="Calibri" w:hAnsi="Calibri" w:cs="Calibri"/>
+          <w:sz w:val="22"/>
+          <w:szCs w:val="22"/>
+        </w:rPr>
+        <w:lastRenderedPageBreak/>
+        <w:t>Rustenburg, which employed more than 30,000 people</w:t>
       </w:r>
       <w:r>
         <w:rPr>
@@ -4553,11 +4788,7 @@
         <w:t>GitHub features</w:t>
       </w:r>
       <w:r>
-        <w:t xml:space="preserve">.  He appears very relatable to those watching, </w:t>
-      </w:r>
-      <w:r>
-        <w:lastRenderedPageBreak/>
-        <w:t>extremely humble</w:t>
+        <w:t>.  He appears very relatable to those watching, extremely humble</w:t>
       </w:r>
       <w:r>
         <w:t>, and talks about</w:t>
@@ -4634,7 +4865,19 @@
         <w:rPr>
           <w:rFonts w:ascii="Calibri" w:hAnsi="Calibri" w:cs="Calibri"/>
         </w:rPr>
-        <w:t>I regularly return to one particular definition of leadership that helps me remain focused; l</w:t>
+        <w:t xml:space="preserve">I regularly return to one </w:t>
+      </w:r>
+      <w:r>
+        <w:rPr>
+          <w:rFonts w:ascii="Calibri" w:hAnsi="Calibri" w:cs="Calibri"/>
+        </w:rPr>
+        <w:t>definition</w:t>
+      </w:r>
+      <w:r>
+        <w:rPr>
+          <w:rFonts w:ascii="Calibri" w:hAnsi="Calibri" w:cs="Calibri"/>
+        </w:rPr>
+        <w:t xml:space="preserve"> of leadership that helps me remain focused; l</w:t>
       </w:r>
       <w:r>
         <w:rPr>

</xml_diff>